<commit_message>
Corrige sintaxe do Mercado Pago para v2 e usa env
</commit_message>
<xml_diff>
--- a/Credenciais de produção.docx
+++ b/Credenciais de produção.docx
@@ -78,59 +78,38 @@
         <w:rPr>
           <w:lang w:val="en-US"/>
         </w:rPr>
-        <w:t>Access Token</w:t>
-      </w:r>
-      <w:r>
-        <w:rPr>
-          <w:lang w:val="en-US"/>
-        </w:rPr>
+        <w:t>Access Token APP_USR-493064913743651-062517-94d775dfe2c4f567f59dbedcb6e96646-160229129</w:t>
+      </w:r>
+    </w:p>
+    <w:p>
+      <w:proofErr w:type="spellStart"/>
+      <w:r>
+        <w:t>Client</w:t>
+      </w:r>
+      <w:proofErr w:type="spellEnd"/>
+      <w:r>
+        <w:t xml:space="preserve"> ID</w:t>
+      </w:r>
+    </w:p>
+    <w:p>
+      <w:r>
+        <w:t>493064913743651</w:t>
+      </w:r>
+    </w:p>
+    <w:p>
+      <w:proofErr w:type="spellStart"/>
+      <w:r>
+        <w:t>Client</w:t>
+      </w:r>
+      <w:proofErr w:type="spellEnd"/>
+      <w:r>
         <w:t xml:space="preserve"> </w:t>
       </w:r>
-      <w:r>
-        <w:rPr>
-          <w:lang w:val="en-US"/>
-        </w:rPr>
-        <w:t>APP_USR-493064913743651-062517-94d775dfe2c4f567f59dbedcb6e96646-160229129</w:t>
-      </w:r>
-    </w:p>
-    <w:p>
-      <w:pPr>
-        <w:rPr>
-          <w:lang w:val="en-US"/>
-        </w:rPr>
-      </w:pPr>
-      <w:r>
-        <w:rPr>
-          <w:lang w:val="en-US"/>
-        </w:rPr>
-        <w:t>Client ID</w:t>
-      </w:r>
-    </w:p>
-    <w:p>
-      <w:pPr>
-        <w:rPr>
-          <w:lang w:val="en-US"/>
-        </w:rPr>
-      </w:pPr>
-      <w:r>
-        <w:rPr>
-          <w:lang w:val="en-US"/>
-        </w:rPr>
-        <w:t>493064913743651</w:t>
-      </w:r>
-    </w:p>
-    <w:p>
-      <w:pPr>
-        <w:rPr>
-          <w:lang w:val="en-US"/>
-        </w:rPr>
-      </w:pPr>
-      <w:r>
-        <w:rPr>
-          <w:lang w:val="en-US"/>
-        </w:rPr>
-        <w:t>Client Secret</w:t>
-      </w:r>
+      <w:proofErr w:type="spellStart"/>
+      <w:r>
+        <w:t>Secret</w:t>
+      </w:r>
+      <w:proofErr w:type="spellEnd"/>
     </w:p>
     <w:p>
       <w:pPr>
@@ -170,7 +149,167 @@
     <w:p/>
     <w:p/>
     <w:p/>
-    <w:p/>
+    <w:p>
+      <w:pPr>
+        <w:rPr>
+          <w:rFonts w:ascii="Roboto" w:hAnsi="Roboto"/>
+          <w:shd w:val="clear" w:color="auto" w:fill="EDEDED"/>
+          <w:lang w:val="en-US"/>
+        </w:rPr>
+      </w:pPr>
+      <w:r>
+        <w:rPr>
+          <w:rFonts w:ascii="Roboto" w:hAnsi="Roboto"/>
+          <w:shd w:val="clear" w:color="auto" w:fill="EDEDED"/>
+          <w:lang w:val="en-US"/>
+        </w:rPr>
+        <w:t>Public Key</w:t>
+      </w:r>
+    </w:p>
+    <w:p>
+      <w:pPr>
+        <w:rPr>
+          <w:rFonts w:ascii="Roboto" w:hAnsi="Roboto"/>
+          <w:shd w:val="clear" w:color="auto" w:fill="EDEDED"/>
+          <w:lang w:val="en-US"/>
+        </w:rPr>
+      </w:pPr>
+      <w:r>
+        <w:rPr>
+          <w:rFonts w:ascii="Roboto" w:hAnsi="Roboto"/>
+          <w:shd w:val="clear" w:color="auto" w:fill="EDEDED"/>
+          <w:lang w:val="en-US"/>
+        </w:rPr>
+        <w:t>APP_USR-2c6c878a-02c4-410f-89e0-cc2b244810aa</w:t>
+      </w:r>
+    </w:p>
+    <w:p>
+      <w:pPr>
+        <w:rPr>
+          <w:lang w:val="en-US"/>
+        </w:rPr>
+      </w:pPr>
+      <w:r>
+        <w:rPr>
+          <w:lang w:val="en-US"/>
+        </w:rPr>
+        <w:t>Access Token</w:t>
+      </w:r>
+      <w:r>
+        <w:rPr>
+          <w:lang w:val="en-US"/>
+        </w:rPr>
+        <w:t xml:space="preserve"> </w:t>
+      </w:r>
+      <w:r>
+        <w:rPr>
+          <w:lang w:val="en-US"/>
+        </w:rPr>
+        <w:t>APP_USR-2496115398990356-062614-c613d17ba92fcfd69b4d88959f53a3b4-160229129</w:t>
+      </w:r>
+    </w:p>
+    <w:p>
+      <w:pPr>
+        <w:rPr>
+          <w:lang w:val="en-US"/>
+        </w:rPr>
+      </w:pPr>
+      <w:r>
+        <w:rPr>
+          <w:lang w:val="en-US"/>
+        </w:rPr>
+        <w:t>Client ID</w:t>
+      </w:r>
+      <w:r>
+        <w:rPr>
+          <w:lang w:val="en-US"/>
+        </w:rPr>
+        <w:t xml:space="preserve"> </w:t>
+      </w:r>
+      <w:r>
+        <w:rPr>
+          <w:lang w:val="en-US"/>
+        </w:rPr>
+        <w:t>2496115398990356</w:t>
+      </w:r>
+    </w:p>
+    <w:p>
+      <w:pPr>
+        <w:rPr>
+          <w:lang w:val="en-US"/>
+        </w:rPr>
+      </w:pPr>
+      <w:r>
+        <w:rPr>
+          <w:lang w:val="en-US"/>
+        </w:rPr>
+        <w:t>2496115398990356</w:t>
+      </w:r>
+    </w:p>
+    <w:p>
+      <w:pPr>
+        <w:rPr>
+          <w:lang w:val="en-US"/>
+        </w:rPr>
+      </w:pPr>
+      <w:r>
+        <w:rPr>
+          <w:lang w:val="en-US"/>
+        </w:rPr>
+        <w:t>Client Secret</w:t>
+      </w:r>
+      <w:r>
+        <w:rPr>
+          <w:lang w:val="en-US"/>
+        </w:rPr>
+        <w:t xml:space="preserve"> </w:t>
+      </w:r>
+      <w:r>
+        <w:t>JaeJrTrxg2ghwroxgQTsGJ286qVsGo4o</w:t>
+      </w:r>
+    </w:p>
+    <w:p>
+      <w:pPr>
+        <w:rPr>
+          <w:b/>
+          <w:bCs/>
+        </w:rPr>
+      </w:pPr>
+      <w:r>
+        <w:rPr>
+          <w:b/>
+          <w:bCs/>
+        </w:rPr>
+        <w:t>Compartilhe as credenciais com um desenvolvedor</w:t>
+      </w:r>
+    </w:p>
+    <w:p>
+      <w:r>
+        <w:t>Se alguém está te ajudando a integrar os produtos do Mercado Pago, você pode compartilhar as credenciais da sua aplicação com essa pessoa de forma segura. Você pode desfazer essa ação excluindo a conta que recebeu o compartilhamento e renovando as credenciais.</w:t>
+      </w:r>
+    </w:p>
+    <w:p>
+      <w:pPr>
+        <w:rPr>
+          <w:b/>
+          <w:bCs/>
+        </w:rPr>
+      </w:pPr>
+      <w:r>
+        <w:rPr>
+          <w:b/>
+          <w:bCs/>
+        </w:rPr>
+        <w:t>Compartilhar credenciais</w:t>
+      </w:r>
+    </w:p>
+    <w:p>
+      <w:pPr>
+        <w:rPr>
+          <w:lang w:val="en-US"/>
+        </w:rPr>
+      </w:pPr>
+    </w:p>
     <w:sectPr>
       <w:pgSz w:w="11906" w:h="16838"/>
       <w:pgMar w:top="1417" w:right="1701" w:bottom="1417" w:left="1701" w:header="708" w:footer="708" w:gutter="0"/>

</xml_diff>

<commit_message>
Versao final com logica para cartao de credito
</commit_message>
<xml_diff>
--- a/Credenciais de produção.docx
+++ b/Credenciais de produção.docx
@@ -7,36 +7,256 @@
         <w:rPr>
           <w:b/>
           <w:bCs/>
+          <w:color w:val="196B24" w:themeColor="accent3"/>
         </w:rPr>
       </w:pPr>
       <w:r>
         <w:rPr>
           <w:b/>
           <w:bCs/>
-        </w:rPr>
-        <w:t>Credenciais de produção</w:t>
-      </w:r>
-    </w:p>
-    <w:p>
-      <w:r>
-        <w:t xml:space="preserve">As </w:t>
-      </w:r>
+          <w:color w:val="196B24" w:themeColor="accent3"/>
+        </w:rPr>
+        <w:t>Compartilhar credenciais</w:t>
+      </w:r>
+    </w:p>
+    <w:p>
+      <w:pPr>
+        <w:rPr>
+          <w:rFonts w:ascii="Roboto" w:hAnsi="Roboto"/>
+          <w:color w:val="196B24" w:themeColor="accent3"/>
+          <w:shd w:val="clear" w:color="auto" w:fill="EDEDED"/>
+        </w:rPr>
+      </w:pPr>
       <w:proofErr w:type="spellStart"/>
       <w:r>
-        <w:t>credencais</w:t>
+        <w:rPr>
+          <w:rFonts w:ascii="Roboto" w:hAnsi="Roboto"/>
+          <w:color w:val="196B24" w:themeColor="accent3"/>
+          <w:shd w:val="clear" w:color="auto" w:fill="EDEDED"/>
+        </w:rPr>
+        <w:t>Public</w:t>
       </w:r>
       <w:proofErr w:type="spellEnd"/>
       <w:r>
-        <w:t xml:space="preserve"> de produção são um conjunto de chaves que </w:t>
-      </w:r>
-      <w:r>
+        <w:rPr>
+          <w:rFonts w:ascii="Roboto" w:hAnsi="Roboto"/>
+          <w:color w:val="196B24" w:themeColor="accent3"/>
+          <w:shd w:val="clear" w:color="auto" w:fill="EDEDED"/>
+        </w:rPr>
+        <w:t xml:space="preserve"> Key</w:t>
+      </w:r>
+    </w:p>
+    <w:p>
+      <w:pPr>
+        <w:rPr>
+          <w:rFonts w:ascii="Roboto" w:hAnsi="Roboto"/>
+          <w:color w:val="196B24" w:themeColor="accent3"/>
+          <w:shd w:val="clear" w:color="auto" w:fill="EDEDED"/>
+        </w:rPr>
+      </w:pPr>
+      <w:r>
+        <w:rPr>
+          <w:rFonts w:ascii="Roboto" w:hAnsi="Roboto"/>
+          <w:color w:val="196B24" w:themeColor="accent3"/>
+          <w:shd w:val="clear" w:color="auto" w:fill="EDEDED"/>
+        </w:rPr>
+        <w:t>APP_USR-2c6c878a-02c4-410f-89e0-cc2b244810aa</w:t>
+      </w:r>
+    </w:p>
+    <w:p>
+      <w:pPr>
+        <w:rPr>
+          <w:color w:val="196B24" w:themeColor="accent3"/>
+          <w:lang w:val="en-US"/>
+        </w:rPr>
+      </w:pPr>
+      <w:r>
+        <w:rPr>
+          <w:color w:val="196B24" w:themeColor="accent3"/>
+          <w:lang w:val="en-US"/>
+        </w:rPr>
+        <w:t>Access Token APP_USR-2496115398990356-062614-c613d17ba92fcfd69b4d88959f53a3b4-160229129</w:t>
+      </w:r>
+    </w:p>
+    <w:p>
+      <w:pPr>
+        <w:rPr>
+          <w:color w:val="196B24" w:themeColor="accent3"/>
+        </w:rPr>
+      </w:pPr>
+      <w:proofErr w:type="spellStart"/>
+      <w:r>
+        <w:rPr>
+          <w:color w:val="196B24" w:themeColor="accent3"/>
+        </w:rPr>
+        <w:t>Client</w:t>
+      </w:r>
+      <w:proofErr w:type="spellEnd"/>
+      <w:r>
+        <w:rPr>
+          <w:color w:val="196B24" w:themeColor="accent3"/>
+        </w:rPr>
+        <w:t xml:space="preserve"> ID 2496115398990356</w:t>
+      </w:r>
+    </w:p>
+    <w:p>
+      <w:pPr>
+        <w:rPr>
+          <w:color w:val="196B24" w:themeColor="accent3"/>
+        </w:rPr>
+      </w:pPr>
+      <w:r>
+        <w:rPr>
+          <w:color w:val="196B24" w:themeColor="accent3"/>
+        </w:rPr>
+        <w:t>2496115398990356</w:t>
+      </w:r>
+    </w:p>
+    <w:p>
+      <w:pPr>
+        <w:rPr>
+          <w:color w:val="196B24" w:themeColor="accent3"/>
+        </w:rPr>
+      </w:pPr>
+      <w:proofErr w:type="spellStart"/>
+      <w:r>
+        <w:rPr>
+          <w:color w:val="196B24" w:themeColor="accent3"/>
+        </w:rPr>
+        <w:t>Client</w:t>
+      </w:r>
+      <w:proofErr w:type="spellEnd"/>
+      <w:r>
+        <w:rPr>
+          <w:color w:val="196B24" w:themeColor="accent3"/>
+        </w:rPr>
+        <w:t xml:space="preserve"> </w:t>
+      </w:r>
+      <w:proofErr w:type="spellStart"/>
+      <w:r>
+        <w:rPr>
+          <w:color w:val="196B24" w:themeColor="accent3"/>
+        </w:rPr>
+        <w:t>Secret</w:t>
+      </w:r>
+      <w:proofErr w:type="spellEnd"/>
+      <w:r>
+        <w:rPr>
+          <w:color w:val="196B24" w:themeColor="accent3"/>
+        </w:rPr>
+        <w:t xml:space="preserve"> JaeJrTrxg2ghwroxgQTsGJ286qVsGo4o</w:t>
+      </w:r>
+    </w:p>
+    <w:p>
+      <w:pPr>
         <w:rPr>
           <w:b/>
           <w:bCs/>
+          <w:color w:val="196B24" w:themeColor="accent3"/>
+        </w:rPr>
+      </w:pPr>
+      <w:r>
+        <w:rPr>
+          <w:b/>
+          <w:bCs/>
+          <w:color w:val="196B24" w:themeColor="accent3"/>
+        </w:rPr>
+        <w:t>Compartilhe as credenciais com um desenvolvedor</w:t>
+      </w:r>
+    </w:p>
+    <w:p>
+      <w:pPr>
+        <w:rPr>
+          <w:color w:val="196B24" w:themeColor="accent3"/>
+        </w:rPr>
+      </w:pPr>
+      <w:r>
+        <w:rPr>
+          <w:color w:val="196B24" w:themeColor="accent3"/>
+        </w:rPr>
+        <w:t>Se alguém está te ajudando a integrar os produtos do Mercado Pago, você pode compartilhar as credenciais da sua aplicação com essa pessoa de forma segura. Você pode desfazer essa ação excluindo a conta que recebeu o compartilhamento e renovando as credenciais.</w:t>
+      </w:r>
+    </w:p>
+    <w:p>
+      <w:pPr>
+        <w:rPr>
+          <w:b/>
+          <w:bCs/>
+          <w:color w:val="196B24" w:themeColor="accent3"/>
+        </w:rPr>
+      </w:pPr>
+      <w:r>
+        <w:rPr>
+          <w:b/>
+          <w:bCs/>
+          <w:color w:val="196B24" w:themeColor="accent3"/>
+        </w:rPr>
+        <w:t>Compartilhar credenciais</w:t>
+      </w:r>
+    </w:p>
+    <w:p>
+      <w:pPr>
+        <w:rPr>
+          <w:color w:val="196B24" w:themeColor="accent3"/>
+          <w:lang w:val="en-US"/>
+        </w:rPr>
+      </w:pPr>
+    </w:p>
+    <w:p>
+      <w:pPr>
+        <w:rPr>
+          <w:b/>
+          <w:bCs/>
+          <w:color w:val="EE0000"/>
+        </w:rPr>
+      </w:pPr>
+      <w:r>
+        <w:rPr>
+          <w:b/>
+          <w:bCs/>
+          <w:color w:val="EE0000"/>
+        </w:rPr>
+        <w:t>Credenciais de produção</w:t>
+      </w:r>
+    </w:p>
+    <w:p>
+      <w:pPr>
+        <w:rPr>
+          <w:color w:val="EE0000"/>
+        </w:rPr>
+      </w:pPr>
+      <w:r>
+        <w:rPr>
+          <w:color w:val="EE0000"/>
+        </w:rPr>
+        <w:t xml:space="preserve">As </w:t>
+      </w:r>
+      <w:proofErr w:type="spellStart"/>
+      <w:r>
+        <w:rPr>
+          <w:color w:val="EE0000"/>
+        </w:rPr>
+        <w:t>credencais</w:t>
+      </w:r>
+      <w:proofErr w:type="spellEnd"/>
+      <w:r>
+        <w:rPr>
+          <w:color w:val="EE0000"/>
+        </w:rPr>
+        <w:t xml:space="preserve"> de produção são um conjunto de chaves que </w:t>
+      </w:r>
+      <w:r>
+        <w:rPr>
+          <w:b/>
+          <w:bCs/>
+          <w:color w:val="EE0000"/>
         </w:rPr>
         <w:t>permitem receber pagamentos reais</w:t>
       </w:r>
       <w:r>
+        <w:rPr>
+          <w:color w:val="EE0000"/>
+        </w:rPr>
         <w:t> em lojas on-line e em outras aplicações. </w:t>
       </w:r>
       <w:hyperlink r:id="rId4" w:tgtFrame="_blank" w:history="1">
@@ -45,68 +265,126 @@
             <w:rStyle w:val="Hyperlink"/>
             <w:b/>
             <w:bCs/>
+            <w:color w:val="EE0000"/>
           </w:rPr>
           <w:t>Acesse a documentação</w:t>
         </w:r>
       </w:hyperlink>
       <w:r>
+        <w:rPr>
+          <w:color w:val="EE0000"/>
+        </w:rPr>
         <w:t> para mais informações sobre as credenciais.</w:t>
       </w:r>
     </w:p>
     <w:p>
+      <w:pPr>
+        <w:rPr>
+          <w:color w:val="EE0000"/>
+        </w:rPr>
+      </w:pPr>
       <w:proofErr w:type="spellStart"/>
       <w:r>
+        <w:rPr>
+          <w:color w:val="EE0000"/>
+        </w:rPr>
         <w:t>Public</w:t>
       </w:r>
       <w:proofErr w:type="spellEnd"/>
       <w:r>
+        <w:rPr>
+          <w:color w:val="EE0000"/>
+        </w:rPr>
         <w:t xml:space="preserve"> Key</w:t>
       </w:r>
     </w:p>
     <w:p>
-      <w:r>
+      <w:pPr>
+        <w:rPr>
+          <w:color w:val="EE0000"/>
+        </w:rPr>
+      </w:pPr>
+      <w:r>
+        <w:rPr>
+          <w:color w:val="EE0000"/>
+        </w:rPr>
         <w:t>APP_USR-b94d0c79-96e3-40e0-8730-0d7c1799eb04</w:t>
       </w:r>
     </w:p>
     <w:p>
       <w:pPr>
         <w:rPr>
+          <w:color w:val="EE0000"/>
           <w:lang w:val="en-US"/>
         </w:rPr>
       </w:pPr>
       <w:r>
         <w:rPr>
+          <w:color w:val="EE0000"/>
           <w:lang w:val="en-US"/>
         </w:rPr>
         <w:t>Access Token APP_USR-493064913743651-062517-94d775dfe2c4f567f59dbedcb6e96646-160229129</w:t>
       </w:r>
     </w:p>
     <w:p>
+      <w:pPr>
+        <w:rPr>
+          <w:color w:val="EE0000"/>
+        </w:rPr>
+      </w:pPr>
       <w:proofErr w:type="spellStart"/>
       <w:r>
+        <w:rPr>
+          <w:color w:val="EE0000"/>
+        </w:rPr>
         <w:t>Client</w:t>
       </w:r>
       <w:proofErr w:type="spellEnd"/>
       <w:r>
+        <w:rPr>
+          <w:color w:val="EE0000"/>
+        </w:rPr>
         <w:t xml:space="preserve"> ID</w:t>
       </w:r>
     </w:p>
     <w:p>
-      <w:r>
+      <w:pPr>
+        <w:rPr>
+          <w:color w:val="EE0000"/>
+        </w:rPr>
+      </w:pPr>
+      <w:r>
+        <w:rPr>
+          <w:color w:val="EE0000"/>
+        </w:rPr>
         <w:t>493064913743651</w:t>
       </w:r>
     </w:p>
     <w:p>
+      <w:pPr>
+        <w:rPr>
+          <w:color w:val="EE0000"/>
+        </w:rPr>
+      </w:pPr>
       <w:proofErr w:type="spellStart"/>
       <w:r>
+        <w:rPr>
+          <w:color w:val="EE0000"/>
+        </w:rPr>
         <w:t>Client</w:t>
       </w:r>
       <w:proofErr w:type="spellEnd"/>
       <w:r>
+        <w:rPr>
+          <w:color w:val="EE0000"/>
+        </w:rPr>
         <w:t xml:space="preserve"> </w:t>
       </w:r>
       <w:proofErr w:type="spellStart"/>
       <w:r>
+        <w:rPr>
+          <w:color w:val="EE0000"/>
+        </w:rPr>
         <w:t>Secret</w:t>
       </w:r>
       <w:proofErr w:type="spellEnd"/>
@@ -116,196 +394,37 @@
         <w:rPr>
           <w:b/>
           <w:bCs/>
+          <w:color w:val="EE0000"/>
         </w:rPr>
       </w:pPr>
       <w:r>
         <w:rPr>
           <w:b/>
           <w:bCs/>
+          <w:color w:val="EE0000"/>
         </w:rPr>
         <w:t>Compartilhe as credenciais com um desenvolvedor</w:t>
       </w:r>
     </w:p>
     <w:p>
-      <w:r>
+      <w:pPr>
+        <w:rPr>
+          <w:color w:val="EE0000"/>
+        </w:rPr>
+      </w:pPr>
+      <w:r>
+        <w:rPr>
+          <w:color w:val="EE0000"/>
+        </w:rPr>
         <w:t>Se alguém está te ajudando a integrar os produtos do Mercado Pago, você pode compartilhar as credenciais da sua aplicação com essa pessoa de forma segura. Você pode desfazer essa ação excluindo a conta que recebeu o compartilhamento e renovando as credenciais.</w:t>
-      </w:r>
-    </w:p>
-    <w:p>
-      <w:pPr>
-        <w:rPr>
-          <w:b/>
-          <w:bCs/>
-        </w:rPr>
-      </w:pPr>
-      <w:r>
-        <w:rPr>
-          <w:b/>
-          <w:bCs/>
-        </w:rPr>
-        <w:t>Compartilhar credenciais</w:t>
       </w:r>
     </w:p>
     <w:p/>
     <w:p/>
-    <w:p/>
-    <w:p>
-      <w:pPr>
-        <w:rPr>
-          <w:rFonts w:ascii="Roboto" w:hAnsi="Roboto"/>
-          <w:shd w:val="clear" w:color="auto" w:fill="EDEDED"/>
-          <w:lang w:val="en-US"/>
-        </w:rPr>
-      </w:pPr>
-      <w:r>
-        <w:rPr>
-          <w:rFonts w:ascii="Roboto" w:hAnsi="Roboto"/>
-          <w:shd w:val="clear" w:color="auto" w:fill="EDEDED"/>
-          <w:lang w:val="en-US"/>
-        </w:rPr>
-        <w:t>Public Key</w:t>
-      </w:r>
-    </w:p>
-    <w:p>
-      <w:pPr>
-        <w:rPr>
-          <w:rFonts w:ascii="Roboto" w:hAnsi="Roboto"/>
-          <w:shd w:val="clear" w:color="auto" w:fill="EDEDED"/>
-          <w:lang w:val="en-US"/>
-        </w:rPr>
-      </w:pPr>
-      <w:r>
-        <w:rPr>
-          <w:rFonts w:ascii="Roboto" w:hAnsi="Roboto"/>
-          <w:shd w:val="clear" w:color="auto" w:fill="EDEDED"/>
-          <w:lang w:val="en-US"/>
-        </w:rPr>
-        <w:t>APP_USR-2c6c878a-02c4-410f-89e0-cc2b244810aa</w:t>
-      </w:r>
-    </w:p>
-    <w:p>
-      <w:pPr>
-        <w:rPr>
-          <w:lang w:val="en-US"/>
-        </w:rPr>
-      </w:pPr>
-      <w:r>
-        <w:rPr>
-          <w:lang w:val="en-US"/>
-        </w:rPr>
-        <w:t>Access Token</w:t>
-      </w:r>
-      <w:r>
-        <w:rPr>
-          <w:lang w:val="en-US"/>
-        </w:rPr>
-        <w:t xml:space="preserve"> </w:t>
-      </w:r>
-      <w:r>
-        <w:rPr>
-          <w:lang w:val="en-US"/>
-        </w:rPr>
-        <w:t>APP_USR-2496115398990356-062614-c613d17ba92fcfd69b4d88959f53a3b4-160229129</w:t>
-      </w:r>
-    </w:p>
-    <w:p>
-      <w:pPr>
-        <w:rPr>
-          <w:lang w:val="en-US"/>
-        </w:rPr>
-      </w:pPr>
-      <w:r>
-        <w:rPr>
-          <w:lang w:val="en-US"/>
-        </w:rPr>
-        <w:t>Client ID</w:t>
-      </w:r>
-      <w:r>
-        <w:rPr>
-          <w:lang w:val="en-US"/>
-        </w:rPr>
-        <w:t xml:space="preserve"> </w:t>
-      </w:r>
-      <w:r>
-        <w:rPr>
-          <w:lang w:val="en-US"/>
-        </w:rPr>
-        <w:t>2496115398990356</w:t>
-      </w:r>
-    </w:p>
-    <w:p>
-      <w:pPr>
-        <w:rPr>
-          <w:lang w:val="en-US"/>
-        </w:rPr>
-      </w:pPr>
-      <w:r>
-        <w:rPr>
-          <w:lang w:val="en-US"/>
-        </w:rPr>
-        <w:t>2496115398990356</w:t>
-      </w:r>
-    </w:p>
-    <w:p>
-      <w:pPr>
-        <w:rPr>
-          <w:lang w:val="en-US"/>
-        </w:rPr>
-      </w:pPr>
-      <w:r>
-        <w:rPr>
-          <w:lang w:val="en-US"/>
-        </w:rPr>
-        <w:t>Client Secret</w:t>
-      </w:r>
-      <w:r>
-        <w:rPr>
-          <w:lang w:val="en-US"/>
-        </w:rPr>
-        <w:t xml:space="preserve"> </w:t>
-      </w:r>
-      <w:r>
-        <w:t>JaeJrTrxg2ghwroxgQTsGJ286qVsGo4o</w:t>
-      </w:r>
-    </w:p>
-    <w:p>
-      <w:pPr>
-        <w:rPr>
-          <w:b/>
-          <w:bCs/>
-        </w:rPr>
-      </w:pPr>
-      <w:r>
-        <w:rPr>
-          <w:b/>
-          <w:bCs/>
-        </w:rPr>
-        <w:t>Compartilhe as credenciais com um desenvolvedor</w:t>
-      </w:r>
-    </w:p>
-    <w:p>
-      <w:r>
-        <w:t>Se alguém está te ajudando a integrar os produtos do Mercado Pago, você pode compartilhar as credenciais da sua aplicação com essa pessoa de forma segura. Você pode desfazer essa ação excluindo a conta que recebeu o compartilhamento e renovando as credenciais.</w:t>
-      </w:r>
-    </w:p>
-    <w:p>
-      <w:pPr>
-        <w:rPr>
-          <w:b/>
-          <w:bCs/>
-        </w:rPr>
-      </w:pPr>
-      <w:r>
-        <w:rPr>
-          <w:b/>
-          <w:bCs/>
-        </w:rPr>
-        <w:t>Compartilhar credenciais</w:t>
-      </w:r>
-    </w:p>
-    <w:p>
-      <w:pPr>
-        <w:rPr>
+    <w:p>
+      <w:pPr>
+        <w:rPr>
+          <w:color w:val="196B24" w:themeColor="accent3"/>
           <w:lang w:val="en-US"/>
         </w:rPr>
       </w:pPr>
@@ -923,6 +1042,7 @@
   <w:style w:type="character" w:default="1" w:styleId="Fontepargpadro">
     <w:name w:val="Default Paragraph Font"/>
     <w:uiPriority w:val="1"/>
+    <w:semiHidden/>
     <w:unhideWhenUsed/>
   </w:style>
   <w:style w:type="table" w:default="1" w:styleId="Tabelanormal">

</xml_diff>